<commit_message>
hdi intervals for trajectories, need to compare to networktime.Rmd, doesnt really line up
</commit_message>
<xml_diff>
--- a/NetworkTime.docx
+++ b/NetworkTime.docx
@@ -288,8 +288,6 @@
         <w:lastRenderedPageBreak/>
         <w:t>Introduction</w:t>
       </w:r>
-      <w:bookmarkStart w:id="1" w:name="_GoBack"/>
-      <w:bookmarkEnd w:id="1"/>
     </w:p>
     <w:p>
       <w:pPr>
@@ -425,6 +423,9 @@
       <w:r>
         <w:t xml:space="preserve">, the evolution of higher taxa () and the diversity of life (). </w:t>
       </w:r>
+      <w:r>
+        <w:t>Here we combine measures of resource availability, trait-matching and temporal change in hummingbird niche breadth to measure the change in ecological specialization through time.</w:t>
+      </w:r>
     </w:p>
     <w:p>
       <w:pPr>
@@ -546,310 +547,248 @@
         <w:ind w:firstLine="480"/>
       </w:pPr>
       <w:r>
-        <w:t>While morphological adaptations for foraging are well known and pervasive in the nature world, the importance of functional tradeoffs remains understudied. It is widely assumed that species have adapted morphologies to fit their preferred resources, and that these adaptations come at cost of generalization. However, behavioral plasticity</w:t>
-      </w:r>
-      <w:r>
-        <w:t>,</w:t>
-      </w:r>
-      <w:r>
-        <w:t xml:space="preserve"> as well as the presence of easy to use resources</w:t>
-      </w:r>
-      <w:r>
-        <w:t>,</w:t>
-      </w:r>
-      <w:r>
-        <w:t xml:space="preserve"> may undermine these assumptions. For example,</w:t>
+        <w:t xml:space="preserve">In this paper, we </w:t>
+      </w:r>
+      <w:r>
+        <w:t xml:space="preserve">consider </w:t>
+      </w:r>
+      <w:r>
+        <w:t xml:space="preserve">these opposing views and evaluate </w:t>
+      </w:r>
+      <w:r>
+        <w:t xml:space="preserve">whether species </w:t>
+      </w:r>
+      <w:r>
+        <w:t xml:space="preserve">niches widen or contract </w:t>
+      </w:r>
+      <w:r>
+        <w:t xml:space="preserve">during periods of </w:t>
+      </w:r>
+      <w:r>
+        <w:t xml:space="preserve">high </w:t>
+      </w:r>
+      <w:r>
+        <w:t>resource availability using time-series data on Ecuadorian hummingbirds</w:t>
+      </w:r>
+      <w:r>
+        <w:t xml:space="preserve"> and their food plants</w:t>
+      </w:r>
+      <w:r>
+        <w:t xml:space="preserve"> from a tropical montane forest. In addition to measuring changes in niche overlap and network connectance, we evaluate the rate of morphological matching between hummi</w:t>
+      </w:r>
+      <w:r>
+        <w:t xml:space="preserve">ngbird bill and corolla lengths. </w:t>
+      </w:r>
+    </w:p>
+    <w:p>
+      <w:pPr>
+        <w:ind w:firstLine="480"/>
+      </w:pPr>
+      <w:r>
+        <w:t>Within plant-pollinator systems, t</w:t>
+      </w:r>
+      <w:r>
+        <w:t>h</w:t>
+      </w:r>
+      <w:r>
+        <w:t>e dominant theory for niche breadth is</w:t>
+      </w:r>
+      <w:r>
+        <w:t xml:space="preserve"> that </w:t>
+      </w:r>
+      <w:r>
+        <w:t xml:space="preserve">natural </w:t>
+      </w:r>
+      <w:r>
+        <w:t xml:space="preserve">selection should promote adaptations for the most effective pollinator (Stebbins 19XX). However, this hypothesis ignores how a pollinator interacts with the surrounding biotic environment and assumes that fitness costs based on morphological tradeoffs are constant </w:t>
+      </w:r>
+      <w:r>
+        <w:lastRenderedPageBreak/>
+        <w:t xml:space="preserve">throughout the year </w:t>
+      </w:r>
+      <w:r>
+        <w:fldChar w:fldCharType="begin" w:fldLock="1"/>
+      </w:r>
+      <w:r>
+        <w:instrText>ADDIN CSL_CITATION { "citationItems" : [ { "id" : "ITEM-1", "itemData" : { "author" : [ { "dropping-particle" : "", "family" : "Thomson", "given" : "J", "non-dropping-particle" : "", "parse-names" : false, "suffix" : "" } ], "container-title" : "The American Naturalist", "id" : "ITEM-1", "issue" : "S4", "issued" : { "date-parts" : [ [ "2003" ] ] }, "page" : "S1-S9", "title" : "When is it mutualism?", "type" : "article-journal", "volume" : "162" }, "uris" : [ "http://www.mendeley.com/documents/?uuid=4d1b3892-782c-4347-b4f5-3c8148fd701b" ] } ], "mendeley" : { "formattedCitation" : "(Thomson 2003)", "plainTextFormattedCitation" : "(Thomson 2003)", "previouslyFormattedCitation" : "(Thomson 2003)" }, "properties" : { "noteIndex" : 0 }, "schema" : "https://github.com/citation-style-language/schema/raw/master/csl-citation.json" }</w:instrText>
+      </w:r>
+      <w:r>
+        <w:fldChar w:fldCharType="separate"/>
+      </w:r>
+      <w:r>
+        <w:rPr>
+          <w:noProof/>
+        </w:rPr>
+        <w:t>(Thomson 2003)</w:t>
+      </w:r>
+      <w:r>
+        <w:fldChar w:fldCharType="end"/>
+      </w:r>
+      <w:r>
+        <w:t xml:space="preserve">. </w:t>
+      </w:r>
+      <w:r>
+        <w:t xml:space="preserve">In hummingbirds </w:t>
+      </w:r>
+      <w:r>
+        <w:t xml:space="preserve">tradeoffs are manifested in morphological traits, </w:t>
+      </w:r>
+      <w:r>
+        <w:t xml:space="preserve">where </w:t>
+      </w:r>
+      <w:r>
+        <w:t xml:space="preserve">species </w:t>
+      </w:r>
+      <w:r>
+        <w:t xml:space="preserve">tend to forage on corollas that match their bill length </w:t>
+      </w:r>
+      <w:r>
+        <w:fldChar w:fldCharType="begin" w:fldLock="1"/>
+      </w:r>
+      <w:r>
+        <w:instrText>ADDIN CSL_CITATION { "citationItems" : [ { "id" : "ITEM-1", "itemData" : { "author" : [ { "dropping-particle" : "", "family" : "Stiles", "given" : "F Gary", "non-dropping-particle" : "", "parse-names" : false, "suffix" : "" }, { "dropping-particle" : "", "family" : "Biotropica", "given" : "Source", "non-dropping-particle" : "", "parse-names" : false, "suffix" : "" }, { "dropping-particle" : "", "family" : "Sep", "given" : "No", "non-dropping-particle" : "", "parse-names" : false, "suffix" : "" }, { "dropping-particle" : "", "family" : "Rica", "given" : "De Costa", "non-dropping-particle" : "", "parse-names" : false, "suffix" : "" }, { "dropping-particle" : "", "family" : "Universitaria", "given" : "Ciudad", "non-dropping-particle" : "", "parse-names" : false, "suffix" : "" }, { "dropping-particle" : "", "family" : "Rica", "given" : "Costa", "non-dropping-particle" : "", "parse-names" : false, "suffix" : "" }, { "dropping-particle" : "", "family" : "La", "given" : "Finca", "non-dropping-particle" : "", "parse-names" : false, "suffix" : "" }, { "dropping-particle" : "", "family" : "Quanititative", "given" : "Rica", "non-dropping-particle" : "", "parse-names" : false, "suffix" : "" } ], "id" : "ITEM-1", "issue" : "3", "issued" : { "date-parts" : [ [ "1978" ] ] }, "page" : "194-210", "title" : "Temporal Organization of Flowering Among the Hummingbird Foodplants of a Tropical Wet Temporal Organization of Flowering among the Hummingbird Foodplants of a Tropical Wet Forest", "type" : "article-journal", "volume" : "10" }, "uris" : [ "http://www.mendeley.com/documents/?uuid=f25b9d36-0c0d-4640-843c-13dc65f296eb" ] }, { "id" : "ITEM-2", "itemData" : { "author" : [ { "dropping-particle" : "", "family" : "Vizentin-bugoni", "given" : "Jeferson", "non-dropping-particle" : "", "parse-names" : false, "suffix" : "" }, { "dropping-particle" : "", "family" : "Maruyama", "given" : "Pietro Kiyoshi", "non-dropping-particle" : "", "parse-names" : false, "suffix" : "" }, { "dropping-particle" : "", "family" : "Sazima", "given" : "Marlies", "non-dropping-particle" : "", "parse-names" : false, "suffix" : "" } ], "container-title" : "Proceedings of the Royal Society B: Biological Sciences", "id" : "ITEM-2", "issued" : { "date-parts" : [ [ "2014" ] ] }, "title" : "Processes entangling interactions in communities: forbidden links are more important than abundance in a hummingbird\u2013plant network", "type" : "article-journal", "volume" : "281" }, "uris" : [ "http://www.mendeley.com/documents/?uuid=de59eaae-2ce9-47f8-b7ca-ad293667a963" ] } ], "mendeley" : { "formattedCitation" : "(Stiles et al. 1978; Vizentin-bugoni et al. 2014)", "plainTextFormattedCitation" : "(Stiles et al. 1978; Vizentin-bugoni et al. 2014)", "previouslyFormattedCitation" : "(Stiles et al. 1978; Vizentin-bugoni et al. 2014)" }, "properties" : { "noteIndex" : 0 }, "schema" : "https://github.com/citation-style-language/schema/raw/master/csl-citation.json" }</w:instrText>
+      </w:r>
+      <w:r>
+        <w:fldChar w:fldCharType="separate"/>
+      </w:r>
+      <w:r>
+        <w:rPr>
+          <w:noProof/>
+        </w:rPr>
+        <w:t>(Stiles et al. 1978; Vizentin-bugoni et al. 2014)</w:t>
+      </w:r>
+      <w:r>
+        <w:fldChar w:fldCharType="end"/>
+      </w:r>
+      <w:r>
+        <w:t>. Mismatches in bill morphology reduce foraging efficiency, creating a</w:t>
+      </w:r>
+      <w:r>
+        <w:t>n</w:t>
       </w:r>
       <w:r>
         <w:t xml:space="preserve"> </w:t>
       </w:r>
       <w:r>
-        <w:t>detailed study of the cranial morphology</w:t>
-      </w:r>
-      <w:r>
-        <w:t xml:space="preserve"> of cichlid fishes suggest</w:t>
+        <w:t xml:space="preserve">inverse relationship </w:t>
+      </w:r>
+      <w:r>
+        <w:t xml:space="preserve">between specialized morphology and niche breadth </w:t>
+      </w:r>
+      <w:r>
+        <w:fldChar w:fldCharType="begin" w:fldLock="1"/>
+      </w:r>
+      <w:r>
+        <w:instrText>ADDIN CSL_CITATION { "citationItems" : [ { "id" : "ITEM-1", "itemData" : { "author" : [ { "dropping-particle" : "", "family" : "Maglianesi", "given" : "MA", "non-dropping-particle" : "", "parse-names" : false, "suffix" : "" }, { "dropping-particle" : "", "family" : "Bl\u00fcthgen", "given" : "N", "non-dropping-particle" : "", "parse-names" : false, "suffix" : "" }, { "dropping-particle" : "", "family" : "B\u00f6hning-Gaese", "given" : "Katrin", "non-dropping-particle" : "", "parse-names" : false, "suffix" : "" }, { "dropping-particle" : "", "family" : "Schleuning", "given" : "Matthias", "non-dropping-particle" : "", "parse-names" : false, "suffix" : "" } ], "container-title" : "Ecology", "id" : "ITEM-1", "issued" : { "date-parts" : [ [ "2014" ] ] }, "title" : "Morphological traits determine specialization and resource use in plant-hummingbird networks in the Neotropics", "type" : "article-journal", "volume" : "In press." }, "uris" : [ "http://www.mendeley.com/documents/?uuid=a25f6fab-69ce-48b3-a3e8-e3c5e6d3799f" ] } ], "mendeley" : { "formattedCitation" : "(Maglianesi et al. 2014)", "plainTextFormattedCitation" : "(Maglianesi et al. 2014)", "previouslyFormattedCitation" : "(Maglianesi et al. 2014)" }, "properties" : { "noteIndex" : 0 }, "schema" : "https://github.com/citation-style-language/schema/raw/master/csl-citation.json" }</w:instrText>
+      </w:r>
+      <w:r>
+        <w:fldChar w:fldCharType="separate"/>
+      </w:r>
+      <w:r>
+        <w:rPr>
+          <w:noProof/>
+        </w:rPr>
+        <w:t>(Maglianesi et al. 2014)</w:t>
+      </w:r>
+      <w:r>
+        <w:fldChar w:fldCharType="end"/>
+      </w:r>
+      <w:r>
+        <w:t xml:space="preserve">. </w:t>
+      </w:r>
+      <w:r>
+        <w:t xml:space="preserve">We therefore expect that as </w:t>
+      </w:r>
+      <w:r>
+        <w:t>niche breadth</w:t>
+      </w:r>
+      <w:r>
+        <w:t xml:space="preserve"> increase</w:t>
+      </w:r>
+      <w:r>
+        <w:t>s</w:t>
+      </w:r>
+      <w:r>
+        <w:t xml:space="preserve">, the strength of phenotypic matching should decrease. When given a choice, </w:t>
+      </w:r>
+      <w:r>
+        <w:t xml:space="preserve">we expect </w:t>
+      </w:r>
+      <w:r>
+        <w:t>species should pick the flowers which reduce competition and closely match their bill morphology.</w:t>
       </w:r>
       <w:r>
         <w:t xml:space="preserve"> </w:t>
       </w:r>
-      <w:r>
-        <w:t>highly specialized behavior, but field observations show</w:t>
-      </w:r>
-      <w:r>
-        <w:t>ed</w:t>
-      </w:r>
-      <w:r>
-        <w:t xml:space="preserve"> wide generalization and foraging breadth (Liem’s Paradox</w:t>
-      </w:r>
-      <w:r>
-        <w:t xml:space="preserve"> () </w:t>
-      </w:r>
-      <w:r>
-        <w:t xml:space="preserve">). </w:t>
+    </w:p>
+    <w:p>
+      <w:pPr>
+        <w:ind w:firstLine="480"/>
+      </w:pPr>
+      <w:r>
+        <w:t xml:space="preserve">In tropical montane forests, flower </w:t>
+      </w:r>
+      <w:r>
+        <w:t xml:space="preserve">availability changes drastically throughout the year </w:t>
+      </w:r>
+      <w:r>
+        <w:fldChar w:fldCharType="begin" w:fldLock="1"/>
+      </w:r>
+      <w:r>
+        <w:instrText>ADDIN CSL_CITATION { "citationItems" : [ { "id" : "ITEM-1", "itemData" : { "author" : [ { "dropping-particle" : "", "family" : "Stiles", "given" : "FG", "non-dropping-particle" : "", "parse-names" : false, "suffix" : "" } ], "container-title" : "Ecology", "id" : "ITEM-1", "issue" : "2", "issued" : { "date-parts" : [ [ "1975" ] ] }, "page" : "285-301", "title" : "Ecology, flowering phenology, and hummingbird pollination of some Costa Rican Heliconia species", "type" : "article-journal", "volume" : "56" }, "uris" : [ "http://www.mendeley.com/documents/?uuid=c593544a-8ab4-4faf-af00-5438e14d7986" ] } ], "mendeley" : { "formattedCitation" : "(Stiles 1975)", "plainTextFormattedCitation" : "(Stiles 1975)", "previouslyFormattedCitation" : "(Stiles 1975)" }, "properties" : { "noteIndex" : 0 }, "schema" : "https://github.com/citation-style-language/schema/raw/master/csl-citation.json" }</w:instrText>
+      </w:r>
+      <w:r>
+        <w:fldChar w:fldCharType="separate"/>
+      </w:r>
+      <w:r>
+        <w:rPr>
+          <w:noProof/>
+        </w:rPr>
+        <w:t>(Stiles 1975)</w:t>
+      </w:r>
+      <w:r>
+        <w:fldChar w:fldCharType="end"/>
+      </w:r>
+      <w:r>
+        <w:t>, with spikes often occurring at the end of rainy season</w:t>
+      </w:r>
+      <w:r>
+        <w:t>.</w:t>
       </w:r>
       <w:r>
         <w:t xml:space="preserve"> </w:t>
       </w:r>
       <w:r>
-        <w:t xml:space="preserve">Wilson (1998) suggested that this and similar examples () </w:t>
-      </w:r>
-      <w:r>
-        <w:t>undermine the assumption of tradeoffs in foraging efficiency</w:t>
-      </w:r>
-      <w:r>
-        <w:t>, and that the</w:t>
-      </w:r>
-      <w:r>
-        <w:t xml:space="preserve"> presence of abundant</w:t>
-      </w:r>
-      <w:r>
-        <w:t xml:space="preserve"> and</w:t>
-      </w:r>
-      <w:r>
-        <w:t xml:space="preserve"> easy to use resources come at no cost for morphological specialization.</w:t>
-      </w:r>
-      <w:r>
-        <w:t xml:space="preserve"> Since species can always fall back on these resources, they can afford to specialize to gain access to more diffic</w:t>
-      </w:r>
-      <w:r>
-        <w:t>ult to use</w:t>
-      </w:r>
-      <w:r>
-        <w:t xml:space="preserve"> resources.</w:t>
+        <w:t>In this study,</w:t>
       </w:r>
       <w:r>
         <w:t xml:space="preserve"> </w:t>
       </w:r>
-    </w:p>
-    <w:p>
-      <w:pPr>
-        <w:ind w:firstLine="480"/>
-      </w:pPr>
-      <w:r>
-        <w:lastRenderedPageBreak/>
-        <w:t xml:space="preserve">In this paper, we </w:t>
-      </w:r>
-      <w:r>
-        <w:t xml:space="preserve">consider </w:t>
-      </w:r>
-      <w:r>
-        <w:t xml:space="preserve">these opposing views and evaluate </w:t>
-      </w:r>
-      <w:r>
-        <w:t xml:space="preserve">whether species </w:t>
-      </w:r>
-      <w:r>
-        <w:t xml:space="preserve">niches widen or contract </w:t>
-      </w:r>
-      <w:r>
-        <w:t xml:space="preserve">during periods of </w:t>
-      </w:r>
-      <w:r>
-        <w:t xml:space="preserve">high </w:t>
-      </w:r>
-      <w:r>
-        <w:t>resource availability using time-series data on Ecuadorian hummingbirds</w:t>
-      </w:r>
-      <w:r>
-        <w:t xml:space="preserve"> and their food plants</w:t>
-      </w:r>
-      <w:r>
-        <w:t xml:space="preserve"> from a tropical montane forest. In addition to measuring changes in niche overlap and network connectance, we evaluate the rate of morphological matching between hummi</w:t>
-      </w:r>
-      <w:r>
-        <w:t xml:space="preserve">ngbird bill and corolla lengths. </w:t>
-      </w:r>
-    </w:p>
-    <w:p>
-      <w:pPr>
-        <w:ind w:firstLine="480"/>
-      </w:pPr>
-      <w:r>
-        <w:t xml:space="preserve">The dominant theory for pollinator niche breadth posits that selection should promote adaptations for the most effective pollinator (Stebbins 19XX). However, this hypothesis ignores how a pollinator interacts with the surrounding biotic environment and assumes that fitness costs based on morphological tradeoffs are constant throughout the year </w:t>
-      </w:r>
-      <w:r>
-        <w:fldChar w:fldCharType="begin" w:fldLock="1"/>
-      </w:r>
-      <w:r>
-        <w:instrText>ADDIN CSL_CITATION { "citationItems" : [ { "id" : "ITEM-1", "itemData" : { "author" : [ { "dropping-particle" : "", "family" : "Thomson", "given" : "J", "non-dropping-particle" : "", "parse-names" : false, "suffix" : "" } ], "container-title" : "The American Naturalist", "id" : "ITEM-1", "issue" : "S4", "issued" : { "date-parts" : [ [ "2003" ] ] }, "page" : "S1-S9", "title" : "When is it mutualism?", "type" : "article-journal", "volume" : "162" }, "uris" : [ "http://www.mendeley.com/documents/?uuid=4d1b3892-782c-4347-b4f5-3c8148fd701b" ] } ], "mendeley" : { "formattedCitation" : "(Thomson 2003)", "plainTextFormattedCitation" : "(Thomson 2003)", "previouslyFormattedCitation" : "(Thomson 2003)" }, "properties" : { "noteIndex" : 0 }, "schema" : "https://github.com/citation-style-language/schema/raw/master/csl-citation.json" }</w:instrText>
-      </w:r>
-      <w:r>
-        <w:fldChar w:fldCharType="separate"/>
-      </w:r>
-      <w:r>
-        <w:rPr>
-          <w:noProof/>
-        </w:rPr>
-        <w:t>(Thomson 2003)</w:t>
-      </w:r>
-      <w:r>
-        <w:fldChar w:fldCharType="end"/>
-      </w:r>
-      <w:r>
-        <w:t xml:space="preserve">. </w:t>
-      </w:r>
-      <w:r>
-        <w:t xml:space="preserve">In hummingbirds </w:t>
-      </w:r>
-      <w:r>
-        <w:t xml:space="preserve">tradeoffs are manifested in morphological traits, </w:t>
-      </w:r>
-      <w:r>
-        <w:t xml:space="preserve">where </w:t>
-      </w:r>
-      <w:r>
-        <w:t xml:space="preserve">species </w:t>
-      </w:r>
-      <w:r>
-        <w:t xml:space="preserve">tend to forage on corollas that match their bill length </w:t>
-      </w:r>
-      <w:r>
-        <w:fldChar w:fldCharType="begin" w:fldLock="1"/>
-      </w:r>
-      <w:r>
-        <w:instrText>ADDIN CSL_CITATION { "citationItems" : [ { "id" : "ITEM-1", "itemData" : { "author" : [ { "dropping-particle" : "", "family" : "Stiles", "given" : "F Gary", "non-dropping-particle" : "", "parse-names" : false, "suffix" : "" }, { "dropping-particle" : "", "family" : "Biotropica", "given" : "Source", "non-dropping-particle" : "", "parse-names" : false, "suffix" : "" }, { "dropping-particle" : "", "family" : "Sep", "given" : "No", "non-dropping-particle" : "", "parse-names" : false, "suffix" : "" }, { "dropping-particle" : "", "family" : "Rica", "given" : "De Costa", "non-dropping-particle" : "", "parse-names" : false, "suffix" : "" }, { "dropping-particle" : "", "family" : "Universitaria", "given" : "Ciudad", "non-dropping-particle" : "", "parse-names" : false, "suffix" : "" }, { "dropping-particle" : "", "family" : "Rica", "given" : "Costa", "non-dropping-particle" : "", "parse-names" : false, "suffix" : "" }, { "dropping-particle" : "", "family" : "La", "given" : "Finca", "non-dropping-particle" : "", "parse-names" : false, "suffix" : "" }, { "dropping-particle" : "", "family" : "Quanititative", "given" : "Rica", "non-dropping-particle" : "", "parse-names" : false, "suffix" : "" } ], "id" : "ITEM-1", "issue" : "3", "issued" : { "date-parts" : [ [ "1978" ] ] }, "page" : "194-210", "title" : "Temporal Organization of Flowering Among the Hummingbird Foodplants of a Tropical Wet Temporal Organization of Flowering among the Hummingbird Foodplants of a Tropical Wet Forest", "type" : "article-journal", "volume" : "10" }, "uris" : [ "http://www.mendeley.com/documents/?uuid=f25b9d36-0c0d-4640-843c-13dc65f296eb" ] }, { "id" : "ITEM-2", "itemData" : { "author" : [ { "dropping-particle" : "", "family" : "Vizentin-bugoni", "given" : "Jeferson", "non-dropping-particle" : "", "parse-names" : false, "suffix" : "" }, { "dropping-particle" : "", "family" : "Maruyama", "given" : "Pietro Kiyoshi", "non-dropping-particle" : "", "parse-names" : false, "suffix" : "" }, { "dropping-particle" : "", "family" : "Sazima", "given" : "Marlies", "non-dropping-particle" : "", "parse-names" : false, "suffix" : "" } ], "container-title" : "Proceedings of the Royal Society B: Biological Sciences", "id" : "ITEM-2", "issued" : { "date-parts" : [ [ "2014" ] ] }, "title" : "Processes entangling interactions in communities: forbidden links are more important than abundance in a hummingbird\u2013plant network", "type" : "article-journal", "volume" : "281" }, "uris" : [ "http://www.mendeley.com/documents/?uuid=de59eaae-2ce9-47f8-b7ca-ad293667a963" ] } ], "mendeley" : { "formattedCitation" : "(Stiles et al. 1978; Vizentin-bugoni et al. 2014)", "plainTextFormattedCitation" : "(Stiles et al. 1978; Vizentin-bugoni et al. 2014)", "previouslyFormattedCitation" : "(Stiles et al. 1978; Vizentin-bugoni et al. 2014)" }, "properties" : { "noteIndex" : 0 }, "schema" : "https://github.com/citation-style-language/schema/raw/master/csl-citation.json" }</w:instrText>
-      </w:r>
-      <w:r>
-        <w:fldChar w:fldCharType="separate"/>
-      </w:r>
-      <w:r>
-        <w:rPr>
-          <w:noProof/>
-        </w:rPr>
-        <w:t>(Stiles et al. 1978; Vizentin-bugoni et al. 2014)</w:t>
-      </w:r>
-      <w:r>
-        <w:fldChar w:fldCharType="end"/>
-      </w:r>
-      <w:r>
-        <w:t>. Mismatches in bill morphology reduce foraging efficiency, creating a</w:t>
-      </w:r>
-      <w:r>
-        <w:t>n</w:t>
-      </w:r>
-      <w:r>
-        <w:t xml:space="preserve"> </w:t>
-      </w:r>
-      <w:r>
-        <w:t xml:space="preserve">inverse relationship </w:t>
-      </w:r>
-      <w:r>
-        <w:t xml:space="preserve">between specialized morphology and niche breadth </w:t>
-      </w:r>
-      <w:r>
-        <w:fldChar w:fldCharType="begin" w:fldLock="1"/>
-      </w:r>
-      <w:r>
-        <w:instrText>ADDIN CSL_CITATION { "citationItems" : [ { "id" : "ITEM-1", "itemData" : { "author" : [ { "dropping-particle" : "", "family" : "Maglianesi", "given" : "MA", "non-dropping-particle" : "", "parse-names" : false, "suffix" : "" }, { "dropping-particle" : "", "family" : "Bl\u00fcthgen", "given" : "N", "non-dropping-particle" : "", "parse-names" : false, "suffix" : "" }, { "dropping-particle" : "", "family" : "B\u00f6hning-Gaese", "given" : "Katrin", "non-dropping-particle" : "", "parse-names" : false, "suffix" : "" }, { "dropping-particle" : "", "family" : "Schleuning", "given" : "Matthias", "non-dropping-particle" : "", "parse-names" : false, "suffix" : "" } ], "container-title" : "Ecology", "id" : "ITEM-1", "issued" : { "date-parts" : [ [ "2014" ] ] }, "title" : "Morphological traits determine specialization and resource use in plant-hummingbird networks in the Neotropics", "type" : "article-journal", "volume" : "In press." }, "uris" : [ "http://www.mendeley.com/documents/?uuid=a25f6fab-69ce-48b3-a3e8-e3c5e6d3799f" ] } ], "mendeley" : { "formattedCitation" : "(Maglianesi et al. 2014)", "plainTextFormattedCitation" : "(Maglianesi et al. 2014)", "previouslyFormattedCitation" : "(Maglianesi et al. 2014)" }, "properties" : { "noteIndex" : 0 }, "schema" : "https://github.com/citation-style-language/schema/raw/master/csl-citation.json" }</w:instrText>
-      </w:r>
-      <w:r>
-        <w:fldChar w:fldCharType="separate"/>
-      </w:r>
-      <w:r>
-        <w:rPr>
-          <w:noProof/>
-        </w:rPr>
-        <w:t>(Maglianesi et al. 2014)</w:t>
-      </w:r>
-      <w:r>
-        <w:fldChar w:fldCharType="end"/>
-      </w:r>
-      <w:r>
-        <w:t xml:space="preserve">. </w:t>
-      </w:r>
-      <w:r>
-        <w:t xml:space="preserve">We therefore expect that as </w:t>
-      </w:r>
-      <w:r>
-        <w:t>niche breadth</w:t>
-      </w:r>
-      <w:r>
-        <w:t xml:space="preserve"> increase</w:t>
-      </w:r>
-      <w:r>
-        <w:t>s</w:t>
-      </w:r>
-      <w:r>
-        <w:t xml:space="preserve">, the strength of phenotypic matching should decrease. When given a choice, </w:t>
-      </w:r>
-      <w:r>
-        <w:t xml:space="preserve">we expect </w:t>
-      </w:r>
-      <w:r>
-        <w:t>species should pick the flowers which reduce competition and closely match their bill morphology.</w:t>
-      </w:r>
-      <w:r>
-        <w:t xml:space="preserve"> </w:t>
-      </w:r>
-    </w:p>
-    <w:p>
-      <w:pPr>
-        <w:ind w:firstLine="480"/>
-      </w:pPr>
-      <w:r>
-        <w:t xml:space="preserve">In tropical montane forests, flower </w:t>
-      </w:r>
-      <w:r>
-        <w:t xml:space="preserve">availability changes drastically throughout the year </w:t>
-      </w:r>
-      <w:r>
-        <w:fldChar w:fldCharType="begin" w:fldLock="1"/>
-      </w:r>
-      <w:r>
-        <w:instrText>ADDIN CSL_CITATION { "citationItems" : [ { "id" : "ITEM-1", "itemData" : { "author" : [ { "dropping-particle" : "", "family" : "Stiles", "given" : "FG", "non-dropping-particle" : "", "parse-names" : false, "suffix" : "" } ], "container-title" : "Ecology", "id" : "ITEM-1", "issue" : "2", "issued" : { "date-parts" : [ [ "1975" ] ] }, "page" : "285-301", "title" : "Ecology, flowering phenology, and hummingbird pollination of some Costa Rican Heliconia species", "type" : "article-journal", "volume" : "56" }, "uris" : [ "http://www.mendeley.com/documents/?uuid=c593544a-8ab4-4faf-af00-5438e14d7986" ] } ], "mendeley" : { "formattedCitation" : "(Stiles 1975)", "plainTextFormattedCitation" : "(Stiles 1975)", "previouslyFormattedCitation" : "(Stiles 1975)" }, "properties" : { "noteIndex" : 0 }, "schema" : "https://github.com/citation-style-language/schema/raw/master/csl-citation.json" }</w:instrText>
-      </w:r>
-      <w:r>
-        <w:fldChar w:fldCharType="separate"/>
-      </w:r>
-      <w:r>
-        <w:rPr>
-          <w:noProof/>
-        </w:rPr>
-        <w:t>(Stiles 1975)</w:t>
-      </w:r>
-      <w:r>
-        <w:fldChar w:fldCharType="end"/>
-      </w:r>
-      <w:r>
-        <w:t>, with spikes often occurring at the end of rainy season</w:t>
+      <w:r>
+        <w:t xml:space="preserve">we define our niche axis as the </w:t>
+      </w:r>
+      <w:r>
+        <w:t xml:space="preserve">diversity of plants visited </w:t>
+      </w:r>
+      <w:r>
+        <w:t xml:space="preserve">by a hummingbird species </w:t>
+      </w:r>
+      <w:r>
+        <w:t xml:space="preserve">and specialization </w:t>
+      </w:r>
+      <w:r>
+        <w:t xml:space="preserve">as </w:t>
+      </w:r>
+      <w:r>
+        <w:t>the diversity of plants visited versu</w:t>
+      </w:r>
+      <w:r>
+        <w:t>s the number of available plant species</w:t>
       </w:r>
       <w:r>
         <w:t>.</w:t>
       </w:r>
       <w:r>
-        <w:t xml:space="preserve"> </w:t>
-      </w:r>
-      <w:r>
-        <w:t>In this study,</w:t>
-      </w:r>
-      <w:r>
-        <w:t xml:space="preserve"> </w:t>
-      </w:r>
-      <w:r>
-        <w:t xml:space="preserve">we define our niche axis as the </w:t>
-      </w:r>
-      <w:r>
-        <w:t xml:space="preserve">diversity of plants visited </w:t>
-      </w:r>
-      <w:r>
-        <w:t xml:space="preserve">by a hummingbird species </w:t>
-      </w:r>
-      <w:r>
-        <w:t xml:space="preserve">and specialization </w:t>
-      </w:r>
-      <w:r>
-        <w:t xml:space="preserve">as </w:t>
-      </w:r>
-      <w:r>
-        <w:t>the diversity of plants visited versu</w:t>
-      </w:r>
-      <w:r>
-        <w:t>s the number of available plant species</w:t>
-      </w:r>
-      <w:r>
-        <w:t>.</w:t>
-      </w:r>
-      <w:r>
         <w:t xml:space="preserve"> To test these hypothesis, w</w:t>
       </w:r>
       <w:r>
@@ -866,7 +805,7 @@
       <w:pPr>
         <w:pStyle w:val="Heading1"/>
       </w:pPr>
-      <w:bookmarkStart w:id="2" w:name="methods"/>
+      <w:bookmarkStart w:id="1" w:name="methods"/>
       <w:r>
         <w:t>Methods</w:t>
       </w:r>
@@ -1006,7 +945,6 @@
         </w:numPr>
       </w:pPr>
       <w:r>
-        <w:lastRenderedPageBreak/>
         <w:t>W</w:t>
       </w:r>
       <w:r>
@@ -1069,7 +1007,7 @@
       <w:r>
         <w:t>.</w:t>
       </w:r>
-      <w:bookmarkEnd w:id="2"/>
+      <w:bookmarkEnd w:id="1"/>
     </w:p>
     <w:p>
       <w:pPr>
@@ -1104,101 +1042,128 @@
         </w:numPr>
       </w:pPr>
       <w:r>
+        <w:lastRenderedPageBreak/>
         <w:t>Niche Overlap</w:t>
       </w:r>
+      <w:bookmarkStart w:id="2" w:name="_GoBack"/>
+      <w:bookmarkEnd w:id="2"/>
     </w:p>
     <w:p>
       <w:pPr>
         <w:pStyle w:val="Compact"/>
         <w:numPr>
-          <w:ilvl w:val="3"/>
+          <w:ilvl w:val="0"/>
           <w:numId w:val="7"/>
         </w:numPr>
-        <w:rPr>
-          <w:rStyle w:val="apple-style-span"/>
-        </w:rPr>
-      </w:pPr>
-      <w:r>
-        <w:rPr>
-          <w:rStyle w:val="apple-style-span"/>
-          <w:rFonts w:ascii="Arial" w:hAnsi="Arial" w:cs="Arial"/>
-          <w:color w:val="000000"/>
-          <w:sz w:val="20"/>
-          <w:szCs w:val="20"/>
-        </w:rPr>
-        <w:t>Distance metric to be used to calculate niche overlap. Any of</w:t>
-      </w:r>
-      <w:r>
-        <w:rPr>
-          <w:rStyle w:val="apple-converted-space"/>
-          <w:rFonts w:ascii="Arial" w:hAnsi="Arial" w:cs="Arial"/>
-          <w:color w:val="000000"/>
-          <w:sz w:val="20"/>
-          <w:szCs w:val="20"/>
-        </w:rPr>
-        <w:t> </w:t>
-      </w:r>
-      <w:r>
-        <w:rPr>
-          <w:rStyle w:val="pkg"/>
-          <w:rFonts w:ascii="Arial" w:hAnsi="Arial" w:cs="Arial"/>
-          <w:b/>
-          <w:bCs/>
-          <w:color w:val="000000"/>
-          <w:sz w:val="20"/>
-          <w:szCs w:val="20"/>
-        </w:rPr>
-        <w:t>vegan</w:t>
-      </w:r>
-      <w:r>
-        <w:rPr>
-          <w:rStyle w:val="apple-style-span"/>
-          <w:rFonts w:ascii="Arial" w:hAnsi="Arial" w:cs="Arial"/>
-          <w:color w:val="000000"/>
-          <w:sz w:val="20"/>
-          <w:szCs w:val="20"/>
-        </w:rPr>
-        <w:t>'s</w:t>
-      </w:r>
-      <w:r>
-        <w:rPr>
-          <w:rStyle w:val="HTMLCode"/>
-          <w:rFonts w:eastAsiaTheme="minorHAnsi"/>
-          <w:color w:val="000000"/>
-        </w:rPr>
-        <w:t>vegdist</w:t>
-      </w:r>
-      <w:r>
-        <w:rPr>
-          <w:rStyle w:val="apple-style-span"/>
-          <w:rFonts w:ascii="Arial" w:hAnsi="Arial" w:cs="Arial"/>
-          <w:color w:val="000000"/>
-          <w:sz w:val="20"/>
-          <w:szCs w:val="20"/>
-        </w:rPr>
-        <w:t>-metrics can be used; defaults to Horn's index, which is the recommendation of Krebs (1989)</w:t>
-      </w:r>
-    </w:p>
-    <w:p>
-      <w:pPr>
-        <w:pStyle w:val="ListParagraph"/>
-        <w:numPr>
-          <w:ilvl w:val="3"/>
+      </w:pPr>
+      <w:r>
+        <w:t>Null models</w:t>
+      </w:r>
+    </w:p>
+    <w:p>
+      <w:pPr>
+        <w:pStyle w:val="Compact"/>
+        <w:numPr>
+          <w:ilvl w:val="1"/>
           <w:numId w:val="7"/>
         </w:numPr>
       </w:pPr>
       <w:r>
-        <w:t>Mean similarity in interaction pattern between species of the same level, calculated by default as Horn's index (dist="horn").</w:t>
+        <w:t>To address sampling constraints</w:t>
+      </w:r>
+      <w:r>
+        <w:t xml:space="preserve"> </w:t>
+      </w:r>
+      <w:r>
+        <w:fldChar w:fldCharType="begin" w:fldLock="1"/>
+      </w:r>
+      <w:r>
+        <w:instrText>ADDIN CSL_CITATION { "citationItems" : [ { "id" : "ITEM-1", "itemData" : { "DOI" : "10.1016/j.baae.2010.01.001", "ISSN" : "14391791", "author" : [ { "dropping-particle" : "", "family" : "Bl\u00fcthgen", "given" : "Nico", "non-dropping-particle" : "", "parse-names" : false, "suffix" : "" } ], "container-title" : "Basic and Applied Ecology", "id" : "ITEM-1", "issue" : "3", "issued" : { "date-parts" : [ [ "2010", "5" ] ] }, "page" : "185-195", "title" : "Why network analysis is often disconnected from community ecology: A critique and an ecologist's guide", "type" : "article-journal", "volume" : "11" }, "uris" : [ "http://www.mendeley.com/documents/?uuid=a01b4ab4-a6ec-4d8e-a77f-37257af5cb5c" ] } ], "mendeley" : { "formattedCitation" : "(Bl\u00fcthgen 2010)", "plainTextFormattedCitation" : "(Bl\u00fcthgen 2010)" }, "properties" : { "noteIndex" : 0 }, "schema" : "https://github.com/citation-style-language/schema/raw/master/csl-citation.json" }</w:instrText>
+      </w:r>
+      <w:r>
+        <w:fldChar w:fldCharType="separate"/>
+      </w:r>
+      <w:r>
+        <w:rPr>
+          <w:noProof/>
+        </w:rPr>
+        <w:t>(Blüthgen 2010)</w:t>
+      </w:r>
+      <w:r>
+        <w:fldChar w:fldCharType="end"/>
       </w:r>
     </w:p>
     <w:p>
       <w:pPr>
         <w:pStyle w:val="Compact"/>
         <w:numPr>
-          <w:ilvl w:val="3"/>
+          <w:ilvl w:val="1"/>
           <w:numId w:val="7"/>
         </w:numPr>
       </w:pPr>
+      <w:r>
+        <w:t>Randomization Methods</w:t>
+      </w:r>
+    </w:p>
+    <w:p>
+      <w:pPr>
+        <w:pStyle w:val="Compact"/>
+        <w:numPr>
+          <w:ilvl w:val="0"/>
+          <w:numId w:val="7"/>
+        </w:numPr>
+      </w:pPr>
+      <w:r>
+        <w:t>Hierarchical models of trait-matching.</w:t>
+      </w:r>
+    </w:p>
+    <w:p>
+      <w:pPr>
+        <w:pStyle w:val="Compact"/>
+        <w:numPr>
+          <w:ilvl w:val="0"/>
+          <w:numId w:val="7"/>
+        </w:numPr>
+      </w:pPr>
+      <w:r>
+        <w:t>Figures</w:t>
+      </w:r>
+    </w:p>
+    <w:p>
+      <w:pPr>
+        <w:pStyle w:val="Compact"/>
+        <w:numPr>
+          <w:ilvl w:val="1"/>
+          <w:numId w:val="7"/>
+        </w:numPr>
+      </w:pPr>
+      <w:r>
+        <w:t>Conceptual Figure (trait-matching, resources and network measures)</w:t>
+      </w:r>
+    </w:p>
+    <w:p>
+      <w:pPr>
+        <w:pStyle w:val="Compact"/>
+        <w:numPr>
+          <w:ilvl w:val="1"/>
+          <w:numId w:val="7"/>
+        </w:numPr>
+      </w:pPr>
+      <w:r>
+        <w:t>Available Resources</w:t>
+      </w:r>
+    </w:p>
+    <w:p>
+      <w:pPr>
+        <w:pStyle w:val="Compact"/>
+        <w:numPr>
+          <w:ilvl w:val="1"/>
+          <w:numId w:val="7"/>
+        </w:numPr>
+      </w:pPr>
+      <w:r>
+        <w:t>Observed Network and Network Statistics overtime</w:t>
+      </w:r>
     </w:p>
     <w:p>
       <w:pPr>
@@ -1209,86 +1174,7 @@
         </w:numPr>
       </w:pPr>
       <w:r>
-        <w:t>Connectance</w:t>
-      </w:r>
-    </w:p>
-    <w:p>
-      <w:pPr>
-        <w:pStyle w:val="ListParagraph"/>
-        <w:numPr>
-          <w:ilvl w:val="3"/>
-          <w:numId w:val="7"/>
-        </w:numPr>
-      </w:pPr>
-      <w:r>
-        <w:t>Realised proportion of possible links (Dunne et al. 2002): sum of links divided b</w:t>
-      </w:r>
-      <w:r>
-        <w:t>y number of cells in the matrix</w:t>
-      </w:r>
-    </w:p>
-    <w:p>
-      <w:pPr>
-        <w:pStyle w:val="Compact"/>
-        <w:numPr>
-          <w:ilvl w:val="3"/>
-          <w:numId w:val="7"/>
-        </w:numPr>
-      </w:pPr>
-    </w:p>
-    <w:p>
-      <w:pPr>
-        <w:pStyle w:val="Compact"/>
-        <w:numPr>
-          <w:ilvl w:val="2"/>
-          <w:numId w:val="7"/>
-        </w:numPr>
-      </w:pPr>
-      <w:r>
-        <w:t>Clustering</w:t>
-      </w:r>
-    </w:p>
-    <w:p>
-      <w:pPr>
-        <w:pStyle w:val="Compact"/>
-        <w:numPr>
-          <w:ilvl w:val="3"/>
-          <w:numId w:val="7"/>
-        </w:numPr>
-      </w:pPr>
-      <w:r>
-        <w:rPr>
-          <w:rStyle w:val="apple-style-span"/>
-          <w:rFonts w:ascii="Arial" w:hAnsi="Arial" w:cs="Arial"/>
-          <w:color w:val="000000"/>
-          <w:sz w:val="20"/>
-          <w:szCs w:val="20"/>
-        </w:rPr>
-        <w:t>The cluster coefficient for a network is the average cluster coefficients of its members, i.e. simply the number of realised links devided by the number of possible links. Introduced by Watts &amp; Strogatz (1998)</w:t>
-      </w:r>
-    </w:p>
-    <w:p>
-      <w:pPr>
-        <w:pStyle w:val="Compact"/>
-        <w:numPr>
-          <w:ilvl w:val="1"/>
-          <w:numId w:val="8"/>
-        </w:numPr>
-      </w:pPr>
-      <w:r>
-        <w:t>Why was each measure chosen?</w:t>
-      </w:r>
-    </w:p>
-    <w:p>
-      <w:pPr>
-        <w:pStyle w:val="Compact"/>
-        <w:numPr>
-          <w:ilvl w:val="0"/>
-          <w:numId w:val="7"/>
-        </w:numPr>
-      </w:pPr>
-      <w:r>
-        <w:t>Null models</w:t>
+        <w:t>Randomization tests?</w:t>
       </w:r>
     </w:p>
     <w:p>
@@ -1300,28 +1186,7 @@
         </w:numPr>
       </w:pPr>
       <w:r>
-        <w:t>To address sampling constraints</w:t>
-      </w:r>
-      <w:r>
-        <w:t xml:space="preserve"> </w:t>
-      </w:r>
-      <w:r>
-        <w:fldChar w:fldCharType="begin" w:fldLock="1"/>
-      </w:r>
-      <w:r>
-        <w:instrText>ADDIN CSL_CITATION { "citationItems" : [ { "id" : "ITEM-1", "itemData" : { "DOI" : "10.1016/j.baae.2010.01.001", "ISSN" : "14391791", "author" : [ { "dropping-particle" : "", "family" : "Bl\u00fcthgen", "given" : "Nico", "non-dropping-particle" : "", "parse-names" : false, "suffix" : "" } ], "container-title" : "Basic and Applied Ecology", "id" : "ITEM-1", "issue" : "3", "issued" : { "date-parts" : [ [ "2010", "5" ] ] }, "page" : "185-195", "title" : "Why network analysis is often disconnected from community ecology: A critique and an ecologist's guide", "type" : "article-journal", "volume" : "11" }, "uris" : [ "http://www.mendeley.com/documents/?uuid=a01b4ab4-a6ec-4d8e-a77f-37257af5cb5c" ] } ], "mendeley" : { "formattedCitation" : "(Bl\u00fcthgen 2010)", "plainTextFormattedCitation" : "(Bl\u00fcthgen 2010)" }, "properties" : { "noteIndex" : 0 }, "schema" : "https://github.com/citation-style-language/schema/raw/master/csl-citation.json" }</w:instrText>
-      </w:r>
-      <w:r>
-        <w:fldChar w:fldCharType="separate"/>
-      </w:r>
-      <w:r>
-        <w:rPr>
-          <w:noProof/>
-        </w:rPr>
-        <w:t>(Blüthgen 2010)</w:t>
-      </w:r>
-      <w:r>
-        <w:fldChar w:fldCharType="end"/>
+        <w:t>Group Level trait matching</w:t>
       </w:r>
     </w:p>
     <w:p>
@@ -1333,103 +1198,15 @@
         </w:numPr>
       </w:pPr>
       <w:r>
-        <w:t>Randomization Methods</w:t>
+        <w:t>Interaction Effects</w:t>
       </w:r>
     </w:p>
     <w:p>
       <w:pPr>
         <w:pStyle w:val="Compact"/>
         <w:numPr>
-          <w:ilvl w:val="0"/>
-          <w:numId w:val="15"/>
-        </w:numPr>
-      </w:pPr>
-      <w:r>
-        <w:t>Figure</w:t>
-      </w:r>
-      <w:r>
-        <w:tab/>
-        <w:t>1</w:t>
-      </w:r>
-    </w:p>
-    <w:p>
-      <w:pPr>
-        <w:pStyle w:val="Compact"/>
-        <w:numPr>
           <w:ilvl w:val="1"/>
-          <w:numId w:val="15"/>
-        </w:numPr>
-      </w:pPr>
-      <w:r>
-        <w:t>Conceptual Figure (trait-matching, resources and network measures)</w:t>
-      </w:r>
-    </w:p>
-    <w:p>
-      <w:pPr>
-        <w:pStyle w:val="Compact"/>
-        <w:numPr>
-          <w:ilvl w:val="1"/>
-          <w:numId w:val="15"/>
-        </w:numPr>
-      </w:pPr>
-      <w:r>
-        <w:t>Available Resources</w:t>
-      </w:r>
-    </w:p>
-    <w:p>
-      <w:pPr>
-        <w:pStyle w:val="Compact"/>
-        <w:numPr>
-          <w:ilvl w:val="1"/>
-          <w:numId w:val="15"/>
-        </w:numPr>
-      </w:pPr>
-      <w:r>
-        <w:t>Observed Network and Network Statistics overtime</w:t>
-      </w:r>
-    </w:p>
-    <w:p>
-      <w:pPr>
-        <w:pStyle w:val="Compact"/>
-        <w:numPr>
-          <w:ilvl w:val="2"/>
-          <w:numId w:val="15"/>
-        </w:numPr>
-      </w:pPr>
-      <w:r>
-        <w:t>Randomization tests?</w:t>
-      </w:r>
-    </w:p>
-    <w:p>
-      <w:pPr>
-        <w:pStyle w:val="Compact"/>
-        <w:numPr>
-          <w:ilvl w:val="1"/>
-          <w:numId w:val="15"/>
-        </w:numPr>
-      </w:pPr>
-      <w:r>
-        <w:t>Group Level trait matching</w:t>
-      </w:r>
-    </w:p>
-    <w:p>
-      <w:pPr>
-        <w:pStyle w:val="Compact"/>
-        <w:numPr>
-          <w:ilvl w:val="1"/>
-          <w:numId w:val="15"/>
-        </w:numPr>
-      </w:pPr>
-      <w:r>
-        <w:t>Interaction Effects</w:t>
-      </w:r>
-    </w:p>
-    <w:p>
-      <w:pPr>
-        <w:pStyle w:val="Compact"/>
-        <w:numPr>
-          <w:ilvl w:val="1"/>
-          <w:numId w:val="15"/>
+          <w:numId w:val="7"/>
         </w:numPr>
         <w:sectPr>
           <w:pgSz w:w="12240" w:h="15840"/>
@@ -1441,9 +1218,12 @@
       <w:r>
         <w:t>Table of discrepancy measures</w:t>
       </w:r>
-      <w:r>
-        <w:br w:type="textWrapping" w:clear="all"/>
-      </w:r>
+    </w:p>
+    <w:p>
+      <w:pPr>
+        <w:pStyle w:val="Compact"/>
+        <w:ind w:left="1200"/>
+      </w:pPr>
     </w:p>
     <w:p>
       <w:pPr>
@@ -1455,7 +1235,6 @@
         <w:rPr>
           <w:b/>
         </w:rPr>
-        <w:lastRenderedPageBreak/>
         <w:t xml:space="preserve">Figure 1. Conceptual figure showing patterns of interactions between birds and flowers for high and low niche overlap, connectance and clustering. The bottom panel shows two </w:t>
       </w:r>
       <w:r>
@@ -1483,6 +1262,7 @@
           <w:b/>
           <w:noProof/>
         </w:rPr>
+        <w:lastRenderedPageBreak/>
         <w:drawing>
           <wp:inline distT="0" distB="0" distL="0" distR="0" wp14:anchorId="207B4622" wp14:editId="343E3EB3">
             <wp:extent cx="7336465" cy="5090804"/>
@@ -1549,6 +1329,7 @@
         <w:rPr>
           <w:noProof/>
         </w:rPr>
+        <w:lastRenderedPageBreak/>
         <w:drawing>
           <wp:inline distT="0" distB="0" distL="0" distR="0" wp14:anchorId="52F82348" wp14:editId="146E5B39">
             <wp:extent cx="6645585" cy="4229009"/>
@@ -2393,6 +2174,15 @@
       </w:r>
     </w:p>
     <w:p>
+      <w:pPr>
+        <w:ind w:firstLine="480"/>
+      </w:pPr>
+      <w:r>
+        <w:t xml:space="preserve">While morphological adaptations for foraging are well known and pervasive in the nature world, the importance of functional tradeoffs remains understudied. It is widely assumed that species have adapted morphologies to fit their preferred resources, and that these adaptations come at cost of generalization. However, behavioral plasticity, as well as the presence of easy to use resources, may undermine these assumptions. For example, detailed study of the cranial morphology of cichlid fishes suggest highly specialized behavior, but field observations showed wide generalization and foraging breadth (Liem’s Paradox () ).  Wilson (1998) suggested that this and similar examples () undermine the assumption of tradeoffs in foraging efficiency, and that the presence of abundant and easy to use resources come at no cost for morphological specialization. Since species can always fall back on these resources, they can afford to specialize to gain access to more difficult to use resources. </w:t>
+      </w:r>
+    </w:p>
+    <w:p/>
+    <w:p>
       <w:r>
         <w:tab/>
         <w:t>One potential solution is to avoid the category of specialization, and focus more on the importance of plant-pollinator interactions. Does utilizing a given flower come at a morphological tradeoff? Is the interaction stable through time? By focusing more on the effects of biotic selection, we may be able to overcome a narrow focus on defining specialization, and reorient our focus on to the outcomes of specialization.</w:t>
@@ -2405,6 +2195,7 @@
       <w:bookmarkStart w:id="14" w:name="comparable-literature"/>
       <w:bookmarkEnd w:id="10"/>
       <w:r>
+        <w:lastRenderedPageBreak/>
         <w:t>Comparable literature</w:t>
       </w:r>
     </w:p>
@@ -2471,7 +2262,6 @@
         </w:numPr>
       </w:pPr>
       <w:r>
-        <w:lastRenderedPageBreak/>
         <w:t>In this paper we have avoided abundance weighted measures of specialization (see Schluening and Bluthgen) due to the ongoing confusion in this literature. Specialization seems often defined as the fidelity of interactions with respect the abundance of the partners. Quantatitive approachs to network specialization (see H2') only consider</w:t>
       </w:r>
     </w:p>
@@ -2611,6 +2401,7 @@
           <w:rFonts w:ascii="Cambria" w:hAnsi="Cambria"/>
           <w:noProof/>
         </w:rPr>
+        <w:lastRenderedPageBreak/>
         <w:t>Petanidou, T., A. S. Kallimanis, J. Tzanopoulos, S. P. Sgardelis, and J. D. Pantis. 2008. Long-term observation of a pollination network: fluctuation in species and interactions, relative invariance of network structure and implications for estimates of specialization. Ecology letters 11:564–75.</w:t>
       </w:r>
     </w:p>
@@ -2679,7 +2470,6 @@
           <w:rFonts w:ascii="Cambria" w:hAnsi="Cambria"/>
           <w:noProof/>
         </w:rPr>
-        <w:lastRenderedPageBreak/>
         <w:t>Thomson, J. 2003. When is it mutualism? The American Naturalist 162:S1–S9.</w:t>
       </w:r>
     </w:p>
@@ -4850,7 +4640,7 @@
 </file>
 
 <file path=customXml/itemProps1.xml><?xml version="1.0" encoding="utf-8"?>
-<ds:datastoreItem xmlns:ds="http://schemas.openxmlformats.org/officeDocument/2006/customXml" ds:itemID="{83D3525A-7F6E-4F26-947A-81A8F9293A6B}">
+<ds:datastoreItem xmlns:ds="http://schemas.openxmlformats.org/officeDocument/2006/customXml" ds:itemID="{D6E9FFA8-F376-4730-8040-BD47FF6AC005}">
   <ds:schemaRefs>
     <ds:schemaRef ds:uri="http://schemas.openxmlformats.org/officeDocument/2006/bibliography"/>
   </ds:schemaRefs>

</xml_diff>